<commit_message>
new file:   Chapter10/Ch10QzStructure and Union Types.docx 	new file:   Chapter11/Ch11QzText and Binary File Processing.docx 	modified:   Chapter11/RandyMcMillanChpt11.docx
</commit_message>
<xml_diff>
--- a/Chapter11/RandyMcMillanChpt11.docx
+++ b/Chapter11/RandyMcMillanChpt11.docx
@@ -5318,6 +5318,145 @@
             </a:graphic>
           </wp:inline>
         </w:drawing>
+      </w:r>
+    </w:p>
+    <w:p/>
+    <w:p/>
+    <w:p/>
+    <w:p/>
+    <w:p/>
+    <w:p>
+      <w:r>
+        <w:t xml:space="preserve">Contents of </w:t>
+      </w:r>
+      <w:r>
+        <w:t>Nov 29 2013_15/37/39.txt</w:t>
+      </w:r>
+    </w:p>
+    <w:p/>
+    <w:p>
+      <w:r>
+        <w:t>The 3</w:t>
+      </w:r>
+    </w:p>
+    <w:p>
+      <w:r>
+        <w:t>quick 5</w:t>
+      </w:r>
+    </w:p>
+    <w:p>
+      <w:r>
+        <w:t>brown 5</w:t>
+      </w:r>
+    </w:p>
+    <w:p>
+      <w:r>
+        <w:t>fox 3</w:t>
+      </w:r>
+    </w:p>
+    <w:p>
+      <w:r>
+        <w:t>jumps 5</w:t>
+      </w:r>
+    </w:p>
+    <w:p>
+      <w:r>
+        <w:t>over 4</w:t>
+      </w:r>
+    </w:p>
+    <w:p>
+      <w:r>
+        <w:t>the 3</w:t>
+      </w:r>
+    </w:p>
+    <w:p>
+      <w:r>
+        <w:t>lazy 4</w:t>
+      </w:r>
+    </w:p>
+    <w:p>
+      <w:r>
+        <w:t>dog 4</w:t>
+      </w:r>
+    </w:p>
+    <w:p>
+      <w:r>
+        <w:t>She 3</w:t>
+      </w:r>
+    </w:p>
+    <w:p>
+      <w:r>
+        <w:t>sells 5</w:t>
+      </w:r>
+    </w:p>
+    <w:p>
+      <w:r>
+        <w:t>seashells 9</w:t>
+      </w:r>
+    </w:p>
+    <w:p>
+      <w:r>
+        <w:t>down 4</w:t>
+      </w:r>
+    </w:p>
+    <w:p>
+      <w:r>
+        <w:t>by 2</w:t>
+      </w:r>
+    </w:p>
+    <w:p>
+      <w:r>
+        <w:t>the 3</w:t>
+      </w:r>
+    </w:p>
+    <w:p>
+      <w:r>
+        <w:t>seashore 9</w:t>
+      </w:r>
+    </w:p>
+    <w:p>
+      <w:r>
+        <w:t>The 3</w:t>
+      </w:r>
+    </w:p>
+    <w:p>
+      <w:r>
+        <w:t>rain 4</w:t>
+      </w:r>
+    </w:p>
+    <w:p>
+      <w:r>
+        <w:t>in 2</w:t>
+      </w:r>
+    </w:p>
+    <w:p>
+      <w:r>
+        <w:t>spain 5</w:t>
+      </w:r>
+    </w:p>
+    <w:p>
+      <w:r>
+        <w:t>falls 5</w:t>
+      </w:r>
+    </w:p>
+    <w:p>
+      <w:r>
+        <w:t>mainly 6</w:t>
+      </w:r>
+    </w:p>
+    <w:p>
+      <w:r>
+        <w:t>on 2</w:t>
+      </w:r>
+    </w:p>
+    <w:p>
+      <w:r>
+        <w:t>the 3</w:t>
+      </w:r>
+    </w:p>
+    <w:p>
+      <w:r>
+        <w:t>plain 6</w:t>
       </w:r>
     </w:p>
     <w:sectPr>

</xml_diff>